<commit_message>
Terzo aggiornamento della revisione
Nell'attuale commit sono state effettuate le seguenti azioni:
-Aggiunta del nuovo package riguardante l'utente non registrato ("Registrazione account non iscritto");
-Spostamento del requisito funzionale "Registrazione Account" da "Gestione autenticazione" a "Registrazione account non iscritto";
-Conseguente modifca degli identificativi dei requisiti funzionali;
-Aggiornamento della tabella dei requisiti funzionali;
-Cambiamento dello Use Case "Registrazione" (ID e attore principale);
-Cambiamento completo degli Use Case Diagram secondo le istruzioni date.
</commit_message>
<xml_diff>
--- a/Documents/Requirement Analysis Document/Review/Requirements/Word/Requisiti Funzionali.docx
+++ b/Documents/Requirement Analysis Document/Review/Requirements/Word/Requisiti Funzionali.docx
@@ -21,28 +21,199 @@
           <w:sz w:val="28"/>
           <w:szCs w:val="28"/>
         </w:rPr>
-        <w:t>Requisiti funzionali</w:t>
+        <w:t xml:space="preserve">Requisiti </w:t>
+      </w:r>
+      <w:r>
+        <w:rPr>
+          <w:rFonts w:asciiTheme="minorHAnsi" w:hAnsiTheme="minorHAnsi" w:cstheme="minorHAnsi"/>
+          <w:b/>
+          <w:bCs/>
+          <w:sz w:val="28"/>
+          <w:szCs w:val="28"/>
+        </w:rPr>
+        <w:t>F</w:t>
+      </w:r>
+      <w:r>
+        <w:rPr>
+          <w:rFonts w:asciiTheme="minorHAnsi" w:hAnsiTheme="minorHAnsi" w:cstheme="minorHAnsi"/>
+          <w:b/>
+          <w:bCs/>
+          <w:sz w:val="28"/>
+          <w:szCs w:val="28"/>
+        </w:rPr>
+        <w:t>unzionali</w:t>
       </w:r>
     </w:p>
     <w:p>
       <w:pPr>
-        <w:rPr>
-          <w:rFonts w:asciiTheme="minorHAnsi" w:hAnsiTheme="minorHAnsi" w:cstheme="minorHAnsi"/>
-          <w:b/>
-          <w:bCs/>
-          <w:sz w:val="24"/>
-          <w:szCs w:val="24"/>
-        </w:rPr>
-      </w:pPr>
-      <w:r>
-        <w:rPr>
-          <w:rFonts w:asciiTheme="minorHAnsi" w:hAnsiTheme="minorHAnsi" w:cstheme="minorHAnsi"/>
-          <w:b/>
-          <w:bCs/>
-          <w:sz w:val="24"/>
-          <w:szCs w:val="24"/>
-        </w:rPr>
-        <w:t>RF1: Gestione autenticazione</w:t>
+        <w:spacing w:before="240"/>
+        <w:rPr>
+          <w:rFonts w:asciiTheme="minorHAnsi" w:hAnsiTheme="minorHAnsi" w:cstheme="minorHAnsi"/>
+          <w:b/>
+          <w:bCs/>
+          <w:sz w:val="24"/>
+          <w:szCs w:val="24"/>
+        </w:rPr>
+      </w:pPr>
+      <w:r>
+        <w:rPr>
+          <w:rFonts w:asciiTheme="minorHAnsi" w:hAnsiTheme="minorHAnsi" w:cstheme="minorHAnsi"/>
+          <w:b/>
+          <w:bCs/>
+          <w:sz w:val="24"/>
+          <w:szCs w:val="24"/>
+        </w:rPr>
+        <w:t xml:space="preserve">RF1: </w:t>
+      </w:r>
+      <w:r>
+        <w:rPr>
+          <w:rFonts w:asciiTheme="minorHAnsi" w:hAnsiTheme="minorHAnsi" w:cstheme="minorHAnsi"/>
+          <w:b/>
+          <w:bCs/>
+          <w:sz w:val="24"/>
+          <w:szCs w:val="24"/>
+        </w:rPr>
+        <w:t>Registrazione account</w:t>
+      </w:r>
+      <w:r>
+        <w:rPr>
+          <w:rFonts w:asciiTheme="minorHAnsi" w:hAnsiTheme="minorHAnsi" w:cstheme="minorHAnsi"/>
+          <w:b/>
+          <w:bCs/>
+          <w:sz w:val="24"/>
+          <w:szCs w:val="24"/>
+        </w:rPr>
+        <w:t xml:space="preserve"> non</w:t>
+      </w:r>
+      <w:r>
+        <w:rPr>
+          <w:rFonts w:asciiTheme="minorHAnsi" w:hAnsiTheme="minorHAnsi" w:cstheme="minorHAnsi"/>
+          <w:b/>
+          <w:bCs/>
+          <w:sz w:val="24"/>
+          <w:szCs w:val="24"/>
+        </w:rPr>
+        <w:t xml:space="preserve"> iscritto</w:t>
+      </w:r>
+    </w:p>
+    <w:p>
+      <w:pPr>
+        <w:rPr>
+          <w:rFonts w:asciiTheme="minorHAnsi" w:hAnsiTheme="minorHAnsi" w:cstheme="minorHAnsi"/>
+          <w:sz w:val="24"/>
+          <w:szCs w:val="24"/>
+        </w:rPr>
+      </w:pPr>
+      <w:r>
+        <w:rPr>
+          <w:rFonts w:asciiTheme="minorHAnsi" w:hAnsiTheme="minorHAnsi" w:cstheme="minorHAnsi"/>
+          <w:sz w:val="24"/>
+          <w:szCs w:val="24"/>
+        </w:rPr>
+        <w:t>Questa</w:t>
+      </w:r>
+      <w:r>
+        <w:rPr>
+          <w:rFonts w:asciiTheme="minorHAnsi" w:hAnsiTheme="minorHAnsi" w:cstheme="minorHAnsi"/>
+          <w:sz w:val="24"/>
+          <w:szCs w:val="24"/>
+        </w:rPr>
+        <w:t xml:space="preserve"> funzione permette ad un utente non registrato di iscriversi sulla piattaforma come Cliente così da poter usufruire delle funzionalità offerte a questo tipo di account.</w:t>
+      </w:r>
+    </w:p>
+    <w:p>
+      <w:pPr>
+        <w:pStyle w:val="Paragrafoelenco"/>
+        <w:numPr>
+          <w:ilvl w:val="0"/>
+          <w:numId w:val="8"/>
+        </w:numPr>
+        <w:ind w:left="567"/>
+        <w:rPr>
+          <w:rFonts w:asciiTheme="minorHAnsi" w:hAnsiTheme="minorHAnsi" w:cstheme="minorHAnsi"/>
+          <w:sz w:val="24"/>
+          <w:szCs w:val="24"/>
+        </w:rPr>
+      </w:pPr>
+      <w:r>
+        <w:rPr>
+          <w:rFonts w:asciiTheme="minorHAnsi" w:hAnsiTheme="minorHAnsi" w:cstheme="minorHAnsi"/>
+          <w:b/>
+          <w:bCs/>
+          <w:sz w:val="24"/>
+          <w:szCs w:val="24"/>
+        </w:rPr>
+        <w:t>RF1.</w:t>
+      </w:r>
+      <w:r>
+        <w:rPr>
+          <w:rFonts w:asciiTheme="minorHAnsi" w:hAnsiTheme="minorHAnsi" w:cstheme="minorHAnsi"/>
+          <w:b/>
+          <w:bCs/>
+          <w:sz w:val="24"/>
+          <w:szCs w:val="24"/>
+        </w:rPr>
+        <w:t>1</w:t>
+      </w:r>
+      <w:r>
+        <w:rPr>
+          <w:rFonts w:asciiTheme="minorHAnsi" w:hAnsiTheme="minorHAnsi" w:cstheme="minorHAnsi"/>
+          <w:b/>
+          <w:bCs/>
+          <w:sz w:val="24"/>
+          <w:szCs w:val="24"/>
+        </w:rPr>
+        <w:t xml:space="preserve"> – Registrazione Account: </w:t>
+      </w:r>
+      <w:r>
+        <w:rPr>
+          <w:rFonts w:asciiTheme="minorHAnsi" w:hAnsiTheme="minorHAnsi" w:cstheme="minorHAnsi"/>
+          <w:sz w:val="24"/>
+          <w:szCs w:val="24"/>
+        </w:rPr>
+        <w:t>Il sistema dovrà dare la possibilità ad un utente di creare un nuovo account Cliente.</w:t>
+      </w:r>
+    </w:p>
+    <w:p>
+      <w:pPr>
+        <w:spacing w:before="240"/>
+        <w:rPr>
+          <w:rFonts w:asciiTheme="minorHAnsi" w:hAnsiTheme="minorHAnsi" w:cstheme="minorHAnsi"/>
+          <w:b/>
+          <w:bCs/>
+          <w:sz w:val="24"/>
+          <w:szCs w:val="24"/>
+        </w:rPr>
+      </w:pPr>
+      <w:r>
+        <w:rPr>
+          <w:rFonts w:asciiTheme="minorHAnsi" w:hAnsiTheme="minorHAnsi" w:cstheme="minorHAnsi"/>
+          <w:b/>
+          <w:bCs/>
+          <w:sz w:val="24"/>
+          <w:szCs w:val="24"/>
+        </w:rPr>
+        <w:t>RF</w:t>
+      </w:r>
+      <w:r>
+        <w:rPr>
+          <w:rFonts w:asciiTheme="minorHAnsi" w:hAnsiTheme="minorHAnsi" w:cstheme="minorHAnsi"/>
+          <w:b/>
+          <w:bCs/>
+          <w:sz w:val="24"/>
+          <w:szCs w:val="24"/>
+        </w:rPr>
+        <w:t>2</w:t>
+      </w:r>
+      <w:r>
+        <w:rPr>
+          <w:rFonts w:asciiTheme="minorHAnsi" w:hAnsiTheme="minorHAnsi" w:cstheme="minorHAnsi"/>
+          <w:b/>
+          <w:bCs/>
+          <w:sz w:val="24"/>
+          <w:szCs w:val="24"/>
+        </w:rPr>
+        <w:t>: Gestione autenticazione</w:t>
       </w:r>
     </w:p>
     <w:p>
@@ -84,7 +255,27 @@
           <w:sz w:val="24"/>
           <w:szCs w:val="24"/>
         </w:rPr>
-        <w:t>RF1.1 – Login</w:t>
+        <w:t>RF</w:t>
+      </w:r>
+      <w:r>
+        <w:rPr>
+          <w:rFonts w:asciiTheme="minorHAnsi" w:hAnsiTheme="minorHAnsi" w:cstheme="minorHAnsi"/>
+          <w:b/>
+          <w:bCs/>
+          <w:sz w:val="24"/>
+          <w:szCs w:val="24"/>
+        </w:rPr>
+        <w:t>2</w:t>
+      </w:r>
+      <w:r>
+        <w:rPr>
+          <w:rFonts w:asciiTheme="minorHAnsi" w:hAnsiTheme="minorHAnsi" w:cstheme="minorHAnsi"/>
+          <w:b/>
+          <w:bCs/>
+          <w:sz w:val="24"/>
+          <w:szCs w:val="24"/>
+        </w:rPr>
+        <w:t>.1 – Login</w:t>
       </w:r>
       <w:r>
         <w:rPr>
@@ -117,7 +308,27 @@
           <w:sz w:val="24"/>
           <w:szCs w:val="24"/>
         </w:rPr>
-        <w:t>RF1.2 – Logout</w:t>
+        <w:t>RF</w:t>
+      </w:r>
+      <w:r>
+        <w:rPr>
+          <w:rFonts w:asciiTheme="minorHAnsi" w:hAnsiTheme="minorHAnsi" w:cstheme="minorHAnsi"/>
+          <w:b/>
+          <w:bCs/>
+          <w:sz w:val="24"/>
+          <w:szCs w:val="24"/>
+        </w:rPr>
+        <w:t>2</w:t>
+      </w:r>
+      <w:r>
+        <w:rPr>
+          <w:rFonts w:asciiTheme="minorHAnsi" w:hAnsiTheme="minorHAnsi" w:cstheme="minorHAnsi"/>
+          <w:b/>
+          <w:bCs/>
+          <w:sz w:val="24"/>
+          <w:szCs w:val="24"/>
+        </w:rPr>
+        <w:t>.2 – Logout</w:t>
       </w:r>
       <w:r>
         <w:rPr>
@@ -130,14 +341,11 @@
     </w:p>
     <w:p>
       <w:pPr>
-        <w:pStyle w:val="Paragrafoelenco"/>
-        <w:numPr>
-          <w:ilvl w:val="0"/>
-          <w:numId w:val="1"/>
-        </w:numPr>
-        <w:ind w:left="567"/>
-        <w:rPr>
-          <w:rFonts w:asciiTheme="minorHAnsi" w:hAnsiTheme="minorHAnsi" w:cstheme="minorHAnsi"/>
+        <w:spacing w:before="240"/>
+        <w:rPr>
+          <w:rFonts w:asciiTheme="minorHAnsi" w:hAnsiTheme="minorHAnsi" w:cstheme="minorHAnsi"/>
+          <w:b/>
+          <w:bCs/>
           <w:sz w:val="24"/>
           <w:szCs w:val="24"/>
         </w:rPr>
@@ -160,47 +368,17 @@
           <w:sz w:val="24"/>
           <w:szCs w:val="24"/>
         </w:rPr>
-        <w:t xml:space="preserve">1.3 </w:t>
-      </w:r>
-      <w:r>
-        <w:rPr>
-          <w:rFonts w:asciiTheme="minorHAnsi" w:hAnsiTheme="minorHAnsi" w:cstheme="minorHAnsi"/>
-          <w:b/>
-          <w:bCs/>
-          <w:sz w:val="24"/>
-          <w:szCs w:val="24"/>
-        </w:rPr>
-        <w:t>– Registrazione Account</w:t>
-      </w:r>
-      <w:r>
-        <w:rPr>
-          <w:rFonts w:asciiTheme="minorHAnsi" w:hAnsiTheme="minorHAnsi" w:cstheme="minorHAnsi"/>
-          <w:sz w:val="24"/>
-          <w:szCs w:val="24"/>
-        </w:rPr>
-        <w:t>: Il sistema dovrà dare la possibilità ad un utente di creare un nuovo account.</w:t>
-      </w:r>
-    </w:p>
-    <w:p>
-      <w:pPr>
-        <w:spacing w:before="240"/>
-        <w:rPr>
-          <w:rFonts w:asciiTheme="minorHAnsi" w:hAnsiTheme="minorHAnsi" w:cstheme="minorHAnsi"/>
-          <w:b/>
-          <w:bCs/>
-          <w:sz w:val="24"/>
-          <w:szCs w:val="24"/>
-        </w:rPr>
-      </w:pPr>
-      <w:r>
-        <w:rPr>
-          <w:rFonts w:asciiTheme="minorHAnsi" w:hAnsiTheme="minorHAnsi" w:cstheme="minorHAnsi"/>
-          <w:b/>
-          <w:bCs/>
-          <w:sz w:val="24"/>
-          <w:szCs w:val="24"/>
-        </w:rPr>
-        <w:t>RF2: Gestione account</w:t>
+        <w:t>3</w:t>
+      </w:r>
+      <w:r>
+        <w:rPr>
+          <w:rFonts w:asciiTheme="minorHAnsi" w:hAnsiTheme="minorHAnsi" w:cstheme="minorHAnsi"/>
+          <w:b/>
+          <w:bCs/>
+          <w:sz w:val="24"/>
+          <w:szCs w:val="24"/>
+        </w:rPr>
+        <w:t>: Gestione account</w:t>
       </w:r>
     </w:p>
     <w:p>
@@ -258,7 +436,27 @@
           <w:sz w:val="24"/>
           <w:szCs w:val="24"/>
         </w:rPr>
-        <w:t>RF2.</w:t>
+        <w:t>RF</w:t>
+      </w:r>
+      <w:r>
+        <w:rPr>
+          <w:rFonts w:asciiTheme="minorHAnsi" w:hAnsiTheme="minorHAnsi" w:cstheme="minorHAnsi"/>
+          <w:b/>
+          <w:bCs/>
+          <w:sz w:val="24"/>
+          <w:szCs w:val="24"/>
+        </w:rPr>
+        <w:t>3</w:t>
+      </w:r>
+      <w:r>
+        <w:rPr>
+          <w:rFonts w:asciiTheme="minorHAnsi" w:hAnsiTheme="minorHAnsi" w:cstheme="minorHAnsi"/>
+          <w:b/>
+          <w:bCs/>
+          <w:sz w:val="24"/>
+          <w:szCs w:val="24"/>
+        </w:rPr>
+        <w:t>.</w:t>
       </w:r>
       <w:r>
         <w:rPr>
@@ -345,7 +543,27 @@
           <w:sz w:val="24"/>
           <w:szCs w:val="24"/>
         </w:rPr>
-        <w:t>RF2.</w:t>
+        <w:t>RF</w:t>
+      </w:r>
+      <w:r>
+        <w:rPr>
+          <w:rFonts w:asciiTheme="minorHAnsi" w:hAnsiTheme="minorHAnsi" w:cstheme="minorHAnsi"/>
+          <w:b/>
+          <w:bCs/>
+          <w:sz w:val="24"/>
+          <w:szCs w:val="24"/>
+        </w:rPr>
+        <w:t>3</w:t>
+      </w:r>
+      <w:r>
+        <w:rPr>
+          <w:rFonts w:asciiTheme="minorHAnsi" w:hAnsiTheme="minorHAnsi" w:cstheme="minorHAnsi"/>
+          <w:b/>
+          <w:bCs/>
+          <w:sz w:val="24"/>
+          <w:szCs w:val="24"/>
+        </w:rPr>
+        <w:t>.</w:t>
       </w:r>
       <w:r>
         <w:rPr>
@@ -457,7 +675,27 @@
           <w:sz w:val="24"/>
           <w:szCs w:val="24"/>
         </w:rPr>
-        <w:t>RF3: Gestione Cliente</w:t>
+        <w:t>RF</w:t>
+      </w:r>
+      <w:r>
+        <w:rPr>
+          <w:rFonts w:asciiTheme="minorHAnsi" w:hAnsiTheme="minorHAnsi" w:cstheme="minorHAnsi"/>
+          <w:b/>
+          <w:bCs/>
+          <w:sz w:val="24"/>
+          <w:szCs w:val="24"/>
+        </w:rPr>
+        <w:t>4</w:t>
+      </w:r>
+      <w:r>
+        <w:rPr>
+          <w:rFonts w:asciiTheme="minorHAnsi" w:hAnsiTheme="minorHAnsi" w:cstheme="minorHAnsi"/>
+          <w:b/>
+          <w:bCs/>
+          <w:sz w:val="24"/>
+          <w:szCs w:val="24"/>
+        </w:rPr>
+        <w:t>: Gestione Cliente</w:t>
       </w:r>
     </w:p>
     <w:p>
@@ -531,7 +769,27 @@
           <w:sz w:val="24"/>
           <w:szCs w:val="24"/>
         </w:rPr>
-        <w:t>RF3.</w:t>
+        <w:t>RF</w:t>
+      </w:r>
+      <w:r>
+        <w:rPr>
+          <w:rFonts w:asciiTheme="minorHAnsi" w:hAnsiTheme="minorHAnsi" w:cstheme="minorHAnsi"/>
+          <w:b/>
+          <w:bCs/>
+          <w:sz w:val="24"/>
+          <w:szCs w:val="24"/>
+        </w:rPr>
+        <w:t>4</w:t>
+      </w:r>
+      <w:r>
+        <w:rPr>
+          <w:rFonts w:asciiTheme="minorHAnsi" w:hAnsiTheme="minorHAnsi" w:cstheme="minorHAnsi"/>
+          <w:b/>
+          <w:bCs/>
+          <w:sz w:val="24"/>
+          <w:szCs w:val="24"/>
+        </w:rPr>
+        <w:t>.</w:t>
       </w:r>
       <w:r>
         <w:rPr>
@@ -584,7 +842,27 @@
           <w:sz w:val="24"/>
           <w:szCs w:val="24"/>
         </w:rPr>
-        <w:t>RF3.</w:t>
+        <w:t>RF</w:t>
+      </w:r>
+      <w:r>
+        <w:rPr>
+          <w:rFonts w:asciiTheme="minorHAnsi" w:hAnsiTheme="minorHAnsi" w:cstheme="minorHAnsi"/>
+          <w:b/>
+          <w:bCs/>
+          <w:sz w:val="24"/>
+          <w:szCs w:val="24"/>
+        </w:rPr>
+        <w:t>4</w:t>
+      </w:r>
+      <w:r>
+        <w:rPr>
+          <w:rFonts w:asciiTheme="minorHAnsi" w:hAnsiTheme="minorHAnsi" w:cstheme="minorHAnsi"/>
+          <w:b/>
+          <w:bCs/>
+          <w:sz w:val="24"/>
+          <w:szCs w:val="24"/>
+        </w:rPr>
+        <w:t>.</w:t>
       </w:r>
       <w:r>
         <w:rPr>
@@ -637,7 +915,27 @@
           <w:sz w:val="24"/>
           <w:szCs w:val="24"/>
         </w:rPr>
-        <w:t>RF3.</w:t>
+        <w:t>RF</w:t>
+      </w:r>
+      <w:r>
+        <w:rPr>
+          <w:rFonts w:asciiTheme="minorHAnsi" w:hAnsiTheme="minorHAnsi" w:cstheme="minorHAnsi"/>
+          <w:b/>
+          <w:bCs/>
+          <w:sz w:val="24"/>
+          <w:szCs w:val="24"/>
+        </w:rPr>
+        <w:t>4</w:t>
+      </w:r>
+      <w:r>
+        <w:rPr>
+          <w:rFonts w:asciiTheme="minorHAnsi" w:hAnsiTheme="minorHAnsi" w:cstheme="minorHAnsi"/>
+          <w:b/>
+          <w:bCs/>
+          <w:sz w:val="24"/>
+          <w:szCs w:val="24"/>
+        </w:rPr>
+        <w:t>.</w:t>
       </w:r>
       <w:r>
         <w:rPr>
@@ -690,7 +988,27 @@
           <w:sz w:val="24"/>
           <w:szCs w:val="24"/>
         </w:rPr>
-        <w:t>RF3.</w:t>
+        <w:t>RF</w:t>
+      </w:r>
+      <w:r>
+        <w:rPr>
+          <w:rFonts w:asciiTheme="minorHAnsi" w:hAnsiTheme="minorHAnsi" w:cstheme="minorHAnsi"/>
+          <w:b/>
+          <w:bCs/>
+          <w:sz w:val="24"/>
+          <w:szCs w:val="24"/>
+        </w:rPr>
+        <w:t>4</w:t>
+      </w:r>
+      <w:r>
+        <w:rPr>
+          <w:rFonts w:asciiTheme="minorHAnsi" w:hAnsiTheme="minorHAnsi" w:cstheme="minorHAnsi"/>
+          <w:b/>
+          <w:bCs/>
+          <w:sz w:val="24"/>
+          <w:szCs w:val="24"/>
+        </w:rPr>
+        <w:t>.</w:t>
       </w:r>
       <w:r>
         <w:rPr>
@@ -771,7 +1089,27 @@
           <w:sz w:val="24"/>
           <w:szCs w:val="24"/>
         </w:rPr>
-        <w:t>RF3.</w:t>
+        <w:t>RF</w:t>
+      </w:r>
+      <w:r>
+        <w:rPr>
+          <w:rFonts w:asciiTheme="minorHAnsi" w:hAnsiTheme="minorHAnsi" w:cstheme="minorHAnsi"/>
+          <w:b/>
+          <w:bCs/>
+          <w:sz w:val="24"/>
+          <w:szCs w:val="24"/>
+        </w:rPr>
+        <w:t>4</w:t>
+      </w:r>
+      <w:r>
+        <w:rPr>
+          <w:rFonts w:asciiTheme="minorHAnsi" w:hAnsiTheme="minorHAnsi" w:cstheme="minorHAnsi"/>
+          <w:b/>
+          <w:bCs/>
+          <w:sz w:val="24"/>
+          <w:szCs w:val="24"/>
+        </w:rPr>
+        <w:t>.</w:t>
       </w:r>
       <w:r>
         <w:rPr>
@@ -834,7 +1172,7 @@
           <w:sz w:val="24"/>
           <w:szCs w:val="24"/>
         </w:rPr>
-        <w:t>3</w:t>
+        <w:t>4</w:t>
       </w:r>
       <w:r>
         <w:rPr>
@@ -894,7 +1232,27 @@
           <w:sz w:val="24"/>
           <w:szCs w:val="24"/>
         </w:rPr>
-        <w:t>RF4: Gestione Consulent</w:t>
+        <w:t>RF</w:t>
+      </w:r>
+      <w:r>
+        <w:rPr>
+          <w:rFonts w:asciiTheme="minorHAnsi" w:hAnsiTheme="minorHAnsi" w:cstheme="minorHAnsi"/>
+          <w:b/>
+          <w:bCs/>
+          <w:sz w:val="24"/>
+          <w:szCs w:val="24"/>
+        </w:rPr>
+        <w:t>5</w:t>
+      </w:r>
+      <w:r>
+        <w:rPr>
+          <w:rFonts w:asciiTheme="minorHAnsi" w:hAnsiTheme="minorHAnsi" w:cstheme="minorHAnsi"/>
+          <w:b/>
+          <w:bCs/>
+          <w:sz w:val="24"/>
+          <w:szCs w:val="24"/>
+        </w:rPr>
+        <w:t>: Gestione Consulent</w:t>
       </w:r>
       <w:r>
         <w:rPr>
@@ -970,7 +1328,27 @@
           <w:sz w:val="24"/>
           <w:szCs w:val="24"/>
         </w:rPr>
-        <w:t>RF4.1 – Visualizza</w:t>
+        <w:t>RF</w:t>
+      </w:r>
+      <w:r>
+        <w:rPr>
+          <w:rFonts w:asciiTheme="minorHAnsi" w:hAnsiTheme="minorHAnsi" w:cstheme="minorHAnsi"/>
+          <w:b/>
+          <w:bCs/>
+          <w:sz w:val="24"/>
+          <w:szCs w:val="24"/>
+        </w:rPr>
+        <w:t>5</w:t>
+      </w:r>
+      <w:r>
+        <w:rPr>
+          <w:rFonts w:asciiTheme="minorHAnsi" w:hAnsiTheme="minorHAnsi" w:cstheme="minorHAnsi"/>
+          <w:b/>
+          <w:bCs/>
+          <w:sz w:val="24"/>
+          <w:szCs w:val="24"/>
+        </w:rPr>
+        <w:t>.1 – Visualizza</w:t>
       </w:r>
       <w:r>
         <w:rPr>
@@ -1031,7 +1409,27 @@
           <w:sz w:val="24"/>
           <w:szCs w:val="24"/>
         </w:rPr>
-        <w:t>RF4.2 – Gestione ordine</w:t>
+        <w:t>RF</w:t>
+      </w:r>
+      <w:r>
+        <w:rPr>
+          <w:rFonts w:asciiTheme="minorHAnsi" w:hAnsiTheme="minorHAnsi" w:cstheme="minorHAnsi"/>
+          <w:b/>
+          <w:bCs/>
+          <w:sz w:val="24"/>
+          <w:szCs w:val="24"/>
+        </w:rPr>
+        <w:t>5</w:t>
+      </w:r>
+      <w:r>
+        <w:rPr>
+          <w:rFonts w:asciiTheme="minorHAnsi" w:hAnsiTheme="minorHAnsi" w:cstheme="minorHAnsi"/>
+          <w:b/>
+          <w:bCs/>
+          <w:sz w:val="24"/>
+          <w:szCs w:val="24"/>
+        </w:rPr>
+        <w:t>.2 – Gestione ordine</w:t>
       </w:r>
       <w:r>
         <w:rPr>
@@ -1080,7 +1478,27 @@
           <w:sz w:val="24"/>
           <w:szCs w:val="24"/>
         </w:rPr>
-        <w:t>RF4.3 – Elimina</w:t>
+        <w:t>RF</w:t>
+      </w:r>
+      <w:r>
+        <w:rPr>
+          <w:rFonts w:asciiTheme="minorHAnsi" w:hAnsiTheme="minorHAnsi" w:cstheme="minorHAnsi"/>
+          <w:b/>
+          <w:bCs/>
+          <w:sz w:val="24"/>
+          <w:szCs w:val="24"/>
+        </w:rPr>
+        <w:t>5</w:t>
+      </w:r>
+      <w:r>
+        <w:rPr>
+          <w:rFonts w:asciiTheme="minorHAnsi" w:hAnsiTheme="minorHAnsi" w:cstheme="minorHAnsi"/>
+          <w:b/>
+          <w:bCs/>
+          <w:sz w:val="24"/>
+          <w:szCs w:val="24"/>
+        </w:rPr>
+        <w:t>.3 – Elimina</w:t>
       </w:r>
       <w:r>
         <w:rPr>
@@ -1167,7 +1585,27 @@
           <w:sz w:val="24"/>
           <w:szCs w:val="24"/>
         </w:rPr>
-        <w:t>RF4.4 – Approva</w:t>
+        <w:t>RF</w:t>
+      </w:r>
+      <w:r>
+        <w:rPr>
+          <w:rFonts w:asciiTheme="minorHAnsi" w:hAnsiTheme="minorHAnsi" w:cstheme="minorHAnsi"/>
+          <w:b/>
+          <w:bCs/>
+          <w:sz w:val="24"/>
+          <w:szCs w:val="24"/>
+        </w:rPr>
+        <w:t>5</w:t>
+      </w:r>
+      <w:r>
+        <w:rPr>
+          <w:rFonts w:asciiTheme="minorHAnsi" w:hAnsiTheme="minorHAnsi" w:cstheme="minorHAnsi"/>
+          <w:b/>
+          <w:bCs/>
+          <w:sz w:val="24"/>
+          <w:szCs w:val="24"/>
+        </w:rPr>
+        <w:t>.4 – Approva</w:t>
       </w:r>
       <w:r>
         <w:rPr>
@@ -1292,7 +1730,27 @@
           <w:sz w:val="24"/>
           <w:szCs w:val="24"/>
         </w:rPr>
-        <w:t xml:space="preserve">RF4.5 – </w:t>
+        <w:t>RF</w:t>
+      </w:r>
+      <w:r>
+        <w:rPr>
+          <w:rFonts w:asciiTheme="minorHAnsi" w:hAnsiTheme="minorHAnsi" w:cstheme="minorHAnsi"/>
+          <w:b/>
+          <w:bCs/>
+          <w:sz w:val="24"/>
+          <w:szCs w:val="24"/>
+        </w:rPr>
+        <w:t>5</w:t>
+      </w:r>
+      <w:r>
+        <w:rPr>
+          <w:rFonts w:asciiTheme="minorHAnsi" w:hAnsiTheme="minorHAnsi" w:cstheme="minorHAnsi"/>
+          <w:b/>
+          <w:bCs/>
+          <w:sz w:val="24"/>
+          <w:szCs w:val="24"/>
+        </w:rPr>
+        <w:t xml:space="preserve">.5 – </w:t>
       </w:r>
       <w:r>
         <w:rPr>
@@ -1335,27 +1793,6 @@
     </w:p>
     <w:p>
       <w:pPr>
-        <w:ind w:left="207"/>
-      </w:pPr>
-    </w:p>
-    <w:p>
-      <w:pPr>
-        <w:ind w:left="207"/>
-      </w:pPr>
-    </w:p>
-    <w:p>
-      <w:pPr>
-        <w:ind w:left="207"/>
-      </w:pPr>
-    </w:p>
-    <w:p>
-      <w:pPr>
-        <w:ind w:left="207"/>
-      </w:pPr>
-    </w:p>
-    <w:p/>
-    <w:p>
-      <w:pPr>
         <w:spacing w:before="240"/>
         <w:rPr>
           <w:rFonts w:asciiTheme="minorHAnsi" w:hAnsiTheme="minorHAnsi" w:cstheme="minorHAnsi"/>
@@ -1373,7 +1810,28 @@
           <w:sz w:val="24"/>
           <w:szCs w:val="24"/>
         </w:rPr>
-        <w:t>RF5: Gestione Amministratore</w:t>
+        <w:lastRenderedPageBreak/>
+        <w:t>RF</w:t>
+      </w:r>
+      <w:r>
+        <w:rPr>
+          <w:rFonts w:asciiTheme="minorHAnsi" w:hAnsiTheme="minorHAnsi" w:cstheme="minorHAnsi"/>
+          <w:b/>
+          <w:bCs/>
+          <w:sz w:val="24"/>
+          <w:szCs w:val="24"/>
+        </w:rPr>
+        <w:t>6</w:t>
+      </w:r>
+      <w:r>
+        <w:rPr>
+          <w:rFonts w:asciiTheme="minorHAnsi" w:hAnsiTheme="minorHAnsi" w:cstheme="minorHAnsi"/>
+          <w:b/>
+          <w:bCs/>
+          <w:sz w:val="24"/>
+          <w:szCs w:val="24"/>
+        </w:rPr>
+        <w:t>: Gestione Amministratore</w:t>
       </w:r>
     </w:p>
     <w:p>
@@ -1415,7 +1873,27 @@
           <w:sz w:val="24"/>
           <w:szCs w:val="24"/>
         </w:rPr>
-        <w:t>RF5.1 – Aggiunta auto al catalogo</w:t>
+        <w:t>RF</w:t>
+      </w:r>
+      <w:r>
+        <w:rPr>
+          <w:rFonts w:asciiTheme="minorHAnsi" w:hAnsiTheme="minorHAnsi" w:cstheme="minorHAnsi"/>
+          <w:b/>
+          <w:bCs/>
+          <w:sz w:val="24"/>
+          <w:szCs w:val="24"/>
+        </w:rPr>
+        <w:t>6</w:t>
+      </w:r>
+      <w:r>
+        <w:rPr>
+          <w:rFonts w:asciiTheme="minorHAnsi" w:hAnsiTheme="minorHAnsi" w:cstheme="minorHAnsi"/>
+          <w:b/>
+          <w:bCs/>
+          <w:sz w:val="24"/>
+          <w:szCs w:val="24"/>
+        </w:rPr>
+        <w:t>.1 – Aggiunta auto al catalogo</w:t>
       </w:r>
       <w:r>
         <w:rPr>
@@ -1448,7 +1926,27 @@
           <w:sz w:val="24"/>
           <w:szCs w:val="24"/>
         </w:rPr>
-        <w:t xml:space="preserve">RF5.2 – Modifica auto </w:t>
+        <w:t>RF</w:t>
+      </w:r>
+      <w:r>
+        <w:rPr>
+          <w:rFonts w:asciiTheme="minorHAnsi" w:hAnsiTheme="minorHAnsi" w:cstheme="minorHAnsi"/>
+          <w:b/>
+          <w:bCs/>
+          <w:sz w:val="24"/>
+          <w:szCs w:val="24"/>
+        </w:rPr>
+        <w:t>6</w:t>
+      </w:r>
+      <w:r>
+        <w:rPr>
+          <w:rFonts w:asciiTheme="minorHAnsi" w:hAnsiTheme="minorHAnsi" w:cstheme="minorHAnsi"/>
+          <w:b/>
+          <w:bCs/>
+          <w:sz w:val="24"/>
+          <w:szCs w:val="24"/>
+        </w:rPr>
+        <w:t xml:space="preserve">.2 – Modifica auto </w:t>
       </w:r>
       <w:r>
         <w:rPr>
@@ -1501,7 +1999,27 @@
           <w:sz w:val="24"/>
           <w:szCs w:val="24"/>
         </w:rPr>
-        <w:t xml:space="preserve">RF5.3 – Eliminazione auto </w:t>
+        <w:t>RF</w:t>
+      </w:r>
+      <w:r>
+        <w:rPr>
+          <w:rFonts w:asciiTheme="minorHAnsi" w:hAnsiTheme="minorHAnsi" w:cstheme="minorHAnsi"/>
+          <w:b/>
+          <w:bCs/>
+          <w:sz w:val="24"/>
+          <w:szCs w:val="24"/>
+        </w:rPr>
+        <w:t>6</w:t>
+      </w:r>
+      <w:r>
+        <w:rPr>
+          <w:rFonts w:asciiTheme="minorHAnsi" w:hAnsiTheme="minorHAnsi" w:cstheme="minorHAnsi"/>
+          <w:b/>
+          <w:bCs/>
+          <w:sz w:val="24"/>
+          <w:szCs w:val="24"/>
+        </w:rPr>
+        <w:t xml:space="preserve">.3 – Eliminazione auto </w:t>
       </w:r>
       <w:r>
         <w:rPr>
@@ -1570,7 +2088,27 @@
           <w:sz w:val="24"/>
           <w:szCs w:val="24"/>
         </w:rPr>
-        <w:t>RF5.4 – Aggiunta consulente</w:t>
+        <w:t>RF</w:t>
+      </w:r>
+      <w:r>
+        <w:rPr>
+          <w:rFonts w:asciiTheme="minorHAnsi" w:hAnsiTheme="minorHAnsi" w:cstheme="minorHAnsi"/>
+          <w:b/>
+          <w:bCs/>
+          <w:sz w:val="24"/>
+          <w:szCs w:val="24"/>
+        </w:rPr>
+        <w:t>6</w:t>
+      </w:r>
+      <w:r>
+        <w:rPr>
+          <w:rFonts w:asciiTheme="minorHAnsi" w:hAnsiTheme="minorHAnsi" w:cstheme="minorHAnsi"/>
+          <w:b/>
+          <w:bCs/>
+          <w:sz w:val="24"/>
+          <w:szCs w:val="24"/>
+        </w:rPr>
+        <w:t>.4 – Aggiunta consulente</w:t>
       </w:r>
       <w:r>
         <w:rPr>
@@ -1603,7 +2141,27 @@
           <w:sz w:val="24"/>
           <w:szCs w:val="24"/>
         </w:rPr>
-        <w:t>RF5.5 – Eliminazione consulente</w:t>
+        <w:t>RF</w:t>
+      </w:r>
+      <w:r>
+        <w:rPr>
+          <w:rFonts w:asciiTheme="minorHAnsi" w:hAnsiTheme="minorHAnsi" w:cstheme="minorHAnsi"/>
+          <w:b/>
+          <w:bCs/>
+          <w:sz w:val="24"/>
+          <w:szCs w:val="24"/>
+        </w:rPr>
+        <w:t>6</w:t>
+      </w:r>
+      <w:r>
+        <w:rPr>
+          <w:rFonts w:asciiTheme="minorHAnsi" w:hAnsiTheme="minorHAnsi" w:cstheme="minorHAnsi"/>
+          <w:b/>
+          <w:bCs/>
+          <w:sz w:val="24"/>
+          <w:szCs w:val="24"/>
+        </w:rPr>
+        <w:t>.5 – Eliminazione consulente</w:t>
       </w:r>
       <w:r>
         <w:rPr>
@@ -1636,7 +2194,19 @@
         <w:rPr>
           <w:rFonts w:asciiTheme="minorHAnsi" w:hAnsiTheme="minorHAnsi" w:cstheme="minorHAnsi"/>
         </w:rPr>
-        <w:t>RF6: Gestione Utente</w:t>
+        <w:t>RF</w:t>
+      </w:r>
+      <w:r>
+        <w:rPr>
+          <w:rFonts w:asciiTheme="minorHAnsi" w:hAnsiTheme="minorHAnsi" w:cstheme="minorHAnsi"/>
+        </w:rPr>
+        <w:t>7</w:t>
+      </w:r>
+      <w:r>
+        <w:rPr>
+          <w:rFonts w:asciiTheme="minorHAnsi" w:hAnsiTheme="minorHAnsi" w:cstheme="minorHAnsi"/>
+        </w:rPr>
+        <w:t>: Gestione Utente</w:t>
       </w:r>
     </w:p>
     <w:p>
@@ -1712,7 +2282,7 @@
           <w:sz w:val="24"/>
           <w:szCs w:val="24"/>
         </w:rPr>
-        <w:t>6</w:t>
+        <w:t>7</w:t>
       </w:r>
       <w:r>
         <w:rPr>
@@ -1797,7 +2367,7 @@
           <w:sz w:val="24"/>
           <w:szCs w:val="24"/>
         </w:rPr>
-        <w:t>6</w:t>
+        <w:t>7</w:t>
       </w:r>
       <w:r>
         <w:rPr>
@@ -1885,7 +2455,7 @@
           <w:b/>
           <w:sz w:val="24"/>
         </w:rPr>
-        <w:t>6</w:t>
+        <w:t>7</w:t>
       </w:r>
       <w:r>
         <w:rPr>
@@ -2110,7 +2680,21 @@
                 <w:rFonts w:asciiTheme="minorHAnsi" w:hAnsiTheme="minorHAnsi" w:cstheme="minorHAnsi"/>
                 <w:sz w:val="24"/>
               </w:rPr>
-              <w:t>1.2</w:t>
+              <w:t>2</w:t>
+            </w:r>
+            <w:r>
+              <w:rPr>
+                <w:rFonts w:asciiTheme="minorHAnsi" w:hAnsiTheme="minorHAnsi" w:cstheme="minorHAnsi"/>
+                <w:sz w:val="24"/>
+              </w:rPr>
+              <w:t>.</w:t>
+            </w:r>
+            <w:r>
+              <w:rPr>
+                <w:rFonts w:asciiTheme="minorHAnsi" w:hAnsiTheme="minorHAnsi" w:cstheme="minorHAnsi"/>
+                <w:sz w:val="24"/>
+              </w:rPr>
+              <w:t>1</w:t>
             </w:r>
           </w:p>
         </w:tc>
@@ -2164,7 +2748,21 @@
                 <w:rFonts w:asciiTheme="minorHAnsi" w:hAnsiTheme="minorHAnsi" w:cstheme="minorHAnsi"/>
                 <w:sz w:val="24"/>
               </w:rPr>
-              <w:t>1.3</w:t>
+              <w:t>2</w:t>
+            </w:r>
+            <w:r>
+              <w:rPr>
+                <w:rFonts w:asciiTheme="minorHAnsi" w:hAnsiTheme="minorHAnsi" w:cstheme="minorHAnsi"/>
+                <w:sz w:val="24"/>
+              </w:rPr>
+              <w:t>.</w:t>
+            </w:r>
+            <w:r>
+              <w:rPr>
+                <w:rFonts w:asciiTheme="minorHAnsi" w:hAnsiTheme="minorHAnsi" w:cstheme="minorHAnsi"/>
+                <w:sz w:val="24"/>
+              </w:rPr>
+              <w:t>2</w:t>
             </w:r>
           </w:p>
         </w:tc>
@@ -2218,7 +2816,14 @@
                 <w:rFonts w:asciiTheme="minorHAnsi" w:hAnsiTheme="minorHAnsi" w:cstheme="minorHAnsi"/>
                 <w:sz w:val="24"/>
               </w:rPr>
-              <w:t>2.</w:t>
+              <w:t>3</w:t>
+            </w:r>
+            <w:r>
+              <w:rPr>
+                <w:rFonts w:asciiTheme="minorHAnsi" w:hAnsiTheme="minorHAnsi" w:cstheme="minorHAnsi"/>
+                <w:sz w:val="24"/>
+              </w:rPr>
+              <w:t>.</w:t>
             </w:r>
             <w:r>
               <w:rPr>
@@ -2279,7 +2884,14 @@
                 <w:rFonts w:asciiTheme="minorHAnsi" w:hAnsiTheme="minorHAnsi" w:cstheme="minorHAnsi"/>
                 <w:sz w:val="24"/>
               </w:rPr>
-              <w:t>2.</w:t>
+              <w:t>3</w:t>
+            </w:r>
+            <w:r>
+              <w:rPr>
+                <w:rFonts w:asciiTheme="minorHAnsi" w:hAnsiTheme="minorHAnsi" w:cstheme="minorHAnsi"/>
+                <w:sz w:val="24"/>
+              </w:rPr>
+              <w:t>.</w:t>
             </w:r>
             <w:r>
               <w:rPr>
@@ -2340,7 +2952,14 @@
                 <w:rFonts w:asciiTheme="minorHAnsi" w:hAnsiTheme="minorHAnsi" w:cstheme="minorHAnsi"/>
                 <w:sz w:val="24"/>
               </w:rPr>
-              <w:t>3.1</w:t>
+              <w:t>4</w:t>
+            </w:r>
+            <w:r>
+              <w:rPr>
+                <w:rFonts w:asciiTheme="minorHAnsi" w:hAnsiTheme="minorHAnsi" w:cstheme="minorHAnsi"/>
+                <w:sz w:val="24"/>
+              </w:rPr>
+              <w:t>.1</w:t>
             </w:r>
           </w:p>
         </w:tc>
@@ -2394,7 +3013,14 @@
                 <w:rFonts w:asciiTheme="minorHAnsi" w:hAnsiTheme="minorHAnsi" w:cstheme="minorHAnsi"/>
                 <w:sz w:val="24"/>
               </w:rPr>
-              <w:t>3.2</w:t>
+              <w:t>4</w:t>
+            </w:r>
+            <w:r>
+              <w:rPr>
+                <w:rFonts w:asciiTheme="minorHAnsi" w:hAnsiTheme="minorHAnsi" w:cstheme="minorHAnsi"/>
+                <w:sz w:val="24"/>
+              </w:rPr>
+              <w:t>.2</w:t>
             </w:r>
           </w:p>
         </w:tc>
@@ -2448,7 +3074,14 @@
                 <w:rFonts w:asciiTheme="minorHAnsi" w:hAnsiTheme="minorHAnsi" w:cstheme="minorHAnsi"/>
                 <w:sz w:val="24"/>
               </w:rPr>
-              <w:t>3.3</w:t>
+              <w:t>4</w:t>
+            </w:r>
+            <w:r>
+              <w:rPr>
+                <w:rFonts w:asciiTheme="minorHAnsi" w:hAnsiTheme="minorHAnsi" w:cstheme="minorHAnsi"/>
+                <w:sz w:val="24"/>
+              </w:rPr>
+              <w:t>.3</w:t>
             </w:r>
           </w:p>
         </w:tc>
@@ -2502,7 +3135,14 @@
                 <w:rFonts w:asciiTheme="minorHAnsi" w:hAnsiTheme="minorHAnsi" w:cstheme="minorHAnsi"/>
                 <w:sz w:val="24"/>
               </w:rPr>
-              <w:t>3.4</w:t>
+              <w:t>4</w:t>
+            </w:r>
+            <w:r>
+              <w:rPr>
+                <w:rFonts w:asciiTheme="minorHAnsi" w:hAnsiTheme="minorHAnsi" w:cstheme="minorHAnsi"/>
+                <w:sz w:val="24"/>
+              </w:rPr>
+              <w:t>.4</w:t>
             </w:r>
           </w:p>
         </w:tc>
@@ -2556,7 +3196,14 @@
                 <w:rFonts w:asciiTheme="minorHAnsi" w:hAnsiTheme="minorHAnsi" w:cstheme="minorHAnsi"/>
                 <w:sz w:val="24"/>
               </w:rPr>
-              <w:t>3.5</w:t>
+              <w:t>4</w:t>
+            </w:r>
+            <w:r>
+              <w:rPr>
+                <w:rFonts w:asciiTheme="minorHAnsi" w:hAnsiTheme="minorHAnsi" w:cstheme="minorHAnsi"/>
+                <w:sz w:val="24"/>
+              </w:rPr>
+              <w:t>.5</w:t>
             </w:r>
           </w:p>
         </w:tc>
@@ -2610,7 +3257,14 @@
                 <w:rFonts w:asciiTheme="minorHAnsi" w:hAnsiTheme="minorHAnsi" w:cstheme="minorHAnsi"/>
                 <w:sz w:val="24"/>
               </w:rPr>
-              <w:t>3.6</w:t>
+              <w:t>4</w:t>
+            </w:r>
+            <w:r>
+              <w:rPr>
+                <w:rFonts w:asciiTheme="minorHAnsi" w:hAnsiTheme="minorHAnsi" w:cstheme="minorHAnsi"/>
+                <w:sz w:val="24"/>
+              </w:rPr>
+              <w:t>.6</w:t>
             </w:r>
           </w:p>
         </w:tc>
@@ -2664,7 +3318,14 @@
                 <w:rFonts w:asciiTheme="minorHAnsi" w:hAnsiTheme="minorHAnsi" w:cstheme="minorHAnsi"/>
                 <w:sz w:val="24"/>
               </w:rPr>
-              <w:t>4.1</w:t>
+              <w:t>5</w:t>
+            </w:r>
+            <w:r>
+              <w:rPr>
+                <w:rFonts w:asciiTheme="minorHAnsi" w:hAnsiTheme="minorHAnsi" w:cstheme="minorHAnsi"/>
+                <w:sz w:val="24"/>
+              </w:rPr>
+              <w:t>.1</w:t>
             </w:r>
           </w:p>
         </w:tc>
@@ -2718,7 +3379,14 @@
                 <w:rFonts w:asciiTheme="minorHAnsi" w:hAnsiTheme="minorHAnsi" w:cstheme="minorHAnsi"/>
                 <w:sz w:val="24"/>
               </w:rPr>
-              <w:t>4.2</w:t>
+              <w:t>5</w:t>
+            </w:r>
+            <w:r>
+              <w:rPr>
+                <w:rFonts w:asciiTheme="minorHAnsi" w:hAnsiTheme="minorHAnsi" w:cstheme="minorHAnsi"/>
+                <w:sz w:val="24"/>
+              </w:rPr>
+              <w:t>.2</w:t>
             </w:r>
           </w:p>
         </w:tc>
@@ -2772,7 +3440,14 @@
                 <w:rFonts w:asciiTheme="minorHAnsi" w:hAnsiTheme="minorHAnsi" w:cstheme="minorHAnsi"/>
                 <w:sz w:val="24"/>
               </w:rPr>
-              <w:t>4.3</w:t>
+              <w:t>5</w:t>
+            </w:r>
+            <w:r>
+              <w:rPr>
+                <w:rFonts w:asciiTheme="minorHAnsi" w:hAnsiTheme="minorHAnsi" w:cstheme="minorHAnsi"/>
+                <w:sz w:val="24"/>
+              </w:rPr>
+              <w:t>.3</w:t>
             </w:r>
           </w:p>
         </w:tc>
@@ -2826,7 +3501,14 @@
                 <w:rFonts w:asciiTheme="minorHAnsi" w:hAnsiTheme="minorHAnsi" w:cstheme="minorHAnsi"/>
                 <w:sz w:val="24"/>
               </w:rPr>
-              <w:t>4.4</w:t>
+              <w:t>5</w:t>
+            </w:r>
+            <w:r>
+              <w:rPr>
+                <w:rFonts w:asciiTheme="minorHAnsi" w:hAnsiTheme="minorHAnsi" w:cstheme="minorHAnsi"/>
+                <w:sz w:val="24"/>
+              </w:rPr>
+              <w:t>.4</w:t>
             </w:r>
           </w:p>
         </w:tc>
@@ -2880,7 +3562,14 @@
                 <w:rFonts w:asciiTheme="minorHAnsi" w:hAnsiTheme="minorHAnsi" w:cstheme="minorHAnsi"/>
                 <w:sz w:val="24"/>
               </w:rPr>
-              <w:t>4.5</w:t>
+              <w:t>5</w:t>
+            </w:r>
+            <w:r>
+              <w:rPr>
+                <w:rFonts w:asciiTheme="minorHAnsi" w:hAnsiTheme="minorHAnsi" w:cstheme="minorHAnsi"/>
+                <w:sz w:val="24"/>
+              </w:rPr>
+              <w:t>.5</w:t>
             </w:r>
           </w:p>
         </w:tc>
@@ -2934,7 +3623,14 @@
                 <w:rFonts w:asciiTheme="minorHAnsi" w:hAnsiTheme="minorHAnsi" w:cstheme="minorHAnsi"/>
                 <w:sz w:val="24"/>
               </w:rPr>
-              <w:t>5.1</w:t>
+              <w:t>6</w:t>
+            </w:r>
+            <w:r>
+              <w:rPr>
+                <w:rFonts w:asciiTheme="minorHAnsi" w:hAnsiTheme="minorHAnsi" w:cstheme="minorHAnsi"/>
+                <w:sz w:val="24"/>
+              </w:rPr>
+              <w:t>.1</w:t>
             </w:r>
           </w:p>
         </w:tc>
@@ -2988,7 +3684,14 @@
                 <w:rFonts w:asciiTheme="minorHAnsi" w:hAnsiTheme="minorHAnsi" w:cstheme="minorHAnsi"/>
                 <w:sz w:val="24"/>
               </w:rPr>
-              <w:t>5.2</w:t>
+              <w:t>6</w:t>
+            </w:r>
+            <w:r>
+              <w:rPr>
+                <w:rFonts w:asciiTheme="minorHAnsi" w:hAnsiTheme="minorHAnsi" w:cstheme="minorHAnsi"/>
+                <w:sz w:val="24"/>
+              </w:rPr>
+              <w:t>.2</w:t>
             </w:r>
           </w:p>
         </w:tc>
@@ -3042,7 +3745,14 @@
                 <w:rFonts w:asciiTheme="minorHAnsi" w:hAnsiTheme="minorHAnsi" w:cstheme="minorHAnsi"/>
                 <w:sz w:val="24"/>
               </w:rPr>
-              <w:t>5.3</w:t>
+              <w:t>6</w:t>
+            </w:r>
+            <w:r>
+              <w:rPr>
+                <w:rFonts w:asciiTheme="minorHAnsi" w:hAnsiTheme="minorHAnsi" w:cstheme="minorHAnsi"/>
+                <w:sz w:val="24"/>
+              </w:rPr>
+              <w:t>.3</w:t>
             </w:r>
           </w:p>
         </w:tc>
@@ -3096,7 +3806,14 @@
                 <w:rFonts w:asciiTheme="minorHAnsi" w:hAnsiTheme="minorHAnsi" w:cstheme="minorHAnsi"/>
                 <w:sz w:val="24"/>
               </w:rPr>
-              <w:t>5.4</w:t>
+              <w:t>6</w:t>
+            </w:r>
+            <w:r>
+              <w:rPr>
+                <w:rFonts w:asciiTheme="minorHAnsi" w:hAnsiTheme="minorHAnsi" w:cstheme="minorHAnsi"/>
+                <w:sz w:val="24"/>
+              </w:rPr>
+              <w:t>.4</w:t>
             </w:r>
           </w:p>
         </w:tc>
@@ -3150,7 +3867,14 @@
                 <w:rFonts w:asciiTheme="minorHAnsi" w:hAnsiTheme="minorHAnsi" w:cstheme="minorHAnsi"/>
                 <w:sz w:val="24"/>
               </w:rPr>
-              <w:t>5.5</w:t>
+              <w:t>6</w:t>
+            </w:r>
+            <w:r>
+              <w:rPr>
+                <w:rFonts w:asciiTheme="minorHAnsi" w:hAnsiTheme="minorHAnsi" w:cstheme="minorHAnsi"/>
+                <w:sz w:val="24"/>
+              </w:rPr>
+              <w:t>.5</w:t>
             </w:r>
           </w:p>
         </w:tc>
@@ -3204,7 +3928,14 @@
                 <w:rFonts w:asciiTheme="minorHAnsi" w:hAnsiTheme="minorHAnsi" w:cstheme="minorHAnsi"/>
                 <w:sz w:val="24"/>
               </w:rPr>
-              <w:t>6.1</w:t>
+              <w:t>7</w:t>
+            </w:r>
+            <w:r>
+              <w:rPr>
+                <w:rFonts w:asciiTheme="minorHAnsi" w:hAnsiTheme="minorHAnsi" w:cstheme="minorHAnsi"/>
+                <w:sz w:val="24"/>
+              </w:rPr>
+              <w:t>.1</w:t>
             </w:r>
           </w:p>
         </w:tc>
@@ -3258,7 +3989,14 @@
                 <w:rFonts w:asciiTheme="minorHAnsi" w:hAnsiTheme="minorHAnsi" w:cstheme="minorHAnsi"/>
                 <w:sz w:val="24"/>
               </w:rPr>
-              <w:t>6.2</w:t>
+              <w:t>7</w:t>
+            </w:r>
+            <w:r>
+              <w:rPr>
+                <w:rFonts w:asciiTheme="minorHAnsi" w:hAnsiTheme="minorHAnsi" w:cstheme="minorHAnsi"/>
+                <w:sz w:val="24"/>
+              </w:rPr>
+              <w:t>.2</w:t>
             </w:r>
           </w:p>
         </w:tc>
@@ -3312,7 +4050,14 @@
                 <w:rFonts w:asciiTheme="minorHAnsi" w:hAnsiTheme="minorHAnsi" w:cstheme="minorHAnsi"/>
                 <w:sz w:val="24"/>
               </w:rPr>
-              <w:t>6.3</w:t>
+              <w:t>7</w:t>
+            </w:r>
+            <w:r>
+              <w:rPr>
+                <w:rFonts w:asciiTheme="minorHAnsi" w:hAnsiTheme="minorHAnsi" w:cstheme="minorHAnsi"/>
+                <w:sz w:val="24"/>
+              </w:rPr>
+              <w:t>.3</w:t>
             </w:r>
           </w:p>
         </w:tc>
@@ -3479,6 +4224,119 @@
     </w:lvl>
   </w:abstractNum>
   <w:abstractNum w:abstractNumId="1" w15:restartNumberingAfterBreak="0">
+    <w:nsid w:val="239F5670"/>
+    <w:multiLevelType w:val="hybridMultilevel"/>
+    <w:tmpl w:val="944EEC02"/>
+    <w:lvl w:ilvl="0" w:tplc="04100001">
+      <w:start w:val="1"/>
+      <w:numFmt w:val="bullet"/>
+      <w:lvlText w:val=""/>
+      <w:lvlJc w:val="left"/>
+      <w:pPr>
+        <w:ind w:left="720" w:hanging="360"/>
+      </w:pPr>
+      <w:rPr>
+        <w:rFonts w:ascii="Symbol" w:hAnsi="Symbol" w:hint="default"/>
+      </w:rPr>
+    </w:lvl>
+    <w:lvl w:ilvl="1" w:tplc="04100003" w:tentative="1">
+      <w:start w:val="1"/>
+      <w:numFmt w:val="bullet"/>
+      <w:lvlText w:val="o"/>
+      <w:lvlJc w:val="left"/>
+      <w:pPr>
+        <w:ind w:left="1440" w:hanging="360"/>
+      </w:pPr>
+      <w:rPr>
+        <w:rFonts w:ascii="Courier New" w:hAnsi="Courier New" w:cs="Courier New" w:hint="default"/>
+      </w:rPr>
+    </w:lvl>
+    <w:lvl w:ilvl="2" w:tplc="04100005" w:tentative="1">
+      <w:start w:val="1"/>
+      <w:numFmt w:val="bullet"/>
+      <w:lvlText w:val=""/>
+      <w:lvlJc w:val="left"/>
+      <w:pPr>
+        <w:ind w:left="2160" w:hanging="360"/>
+      </w:pPr>
+      <w:rPr>
+        <w:rFonts w:ascii="Wingdings" w:hAnsi="Wingdings" w:hint="default"/>
+      </w:rPr>
+    </w:lvl>
+    <w:lvl w:ilvl="3" w:tplc="04100001" w:tentative="1">
+      <w:start w:val="1"/>
+      <w:numFmt w:val="bullet"/>
+      <w:lvlText w:val=""/>
+      <w:lvlJc w:val="left"/>
+      <w:pPr>
+        <w:ind w:left="2880" w:hanging="360"/>
+      </w:pPr>
+      <w:rPr>
+        <w:rFonts w:ascii="Symbol" w:hAnsi="Symbol" w:hint="default"/>
+      </w:rPr>
+    </w:lvl>
+    <w:lvl w:ilvl="4" w:tplc="04100003" w:tentative="1">
+      <w:start w:val="1"/>
+      <w:numFmt w:val="bullet"/>
+      <w:lvlText w:val="o"/>
+      <w:lvlJc w:val="left"/>
+      <w:pPr>
+        <w:ind w:left="3600" w:hanging="360"/>
+      </w:pPr>
+      <w:rPr>
+        <w:rFonts w:ascii="Courier New" w:hAnsi="Courier New" w:cs="Courier New" w:hint="default"/>
+      </w:rPr>
+    </w:lvl>
+    <w:lvl w:ilvl="5" w:tplc="04100005" w:tentative="1">
+      <w:start w:val="1"/>
+      <w:numFmt w:val="bullet"/>
+      <w:lvlText w:val=""/>
+      <w:lvlJc w:val="left"/>
+      <w:pPr>
+        <w:ind w:left="4320" w:hanging="360"/>
+      </w:pPr>
+      <w:rPr>
+        <w:rFonts w:ascii="Wingdings" w:hAnsi="Wingdings" w:hint="default"/>
+      </w:rPr>
+    </w:lvl>
+    <w:lvl w:ilvl="6" w:tplc="04100001" w:tentative="1">
+      <w:start w:val="1"/>
+      <w:numFmt w:val="bullet"/>
+      <w:lvlText w:val=""/>
+      <w:lvlJc w:val="left"/>
+      <w:pPr>
+        <w:ind w:left="5040" w:hanging="360"/>
+      </w:pPr>
+      <w:rPr>
+        <w:rFonts w:ascii="Symbol" w:hAnsi="Symbol" w:hint="default"/>
+      </w:rPr>
+    </w:lvl>
+    <w:lvl w:ilvl="7" w:tplc="04100003" w:tentative="1">
+      <w:start w:val="1"/>
+      <w:numFmt w:val="bullet"/>
+      <w:lvlText w:val="o"/>
+      <w:lvlJc w:val="left"/>
+      <w:pPr>
+        <w:ind w:left="5760" w:hanging="360"/>
+      </w:pPr>
+      <w:rPr>
+        <w:rFonts w:ascii="Courier New" w:hAnsi="Courier New" w:cs="Courier New" w:hint="default"/>
+      </w:rPr>
+    </w:lvl>
+    <w:lvl w:ilvl="8" w:tplc="04100005" w:tentative="1">
+      <w:start w:val="1"/>
+      <w:numFmt w:val="bullet"/>
+      <w:lvlText w:val=""/>
+      <w:lvlJc w:val="left"/>
+      <w:pPr>
+        <w:ind w:left="6480" w:hanging="360"/>
+      </w:pPr>
+      <w:rPr>
+        <w:rFonts w:ascii="Wingdings" w:hAnsi="Wingdings" w:hint="default"/>
+      </w:rPr>
+    </w:lvl>
+  </w:abstractNum>
+  <w:abstractNum w:abstractNumId="2" w15:restartNumberingAfterBreak="0">
     <w:nsid w:val="24742317"/>
     <w:multiLevelType w:val="hybridMultilevel"/>
     <w:tmpl w:val="D528D982"/>
@@ -3591,7 +4449,7 @@
       </w:rPr>
     </w:lvl>
   </w:abstractNum>
-  <w:abstractNum w:abstractNumId="2" w15:restartNumberingAfterBreak="0">
+  <w:abstractNum w:abstractNumId="3" w15:restartNumberingAfterBreak="0">
     <w:nsid w:val="33EB0171"/>
     <w:multiLevelType w:val="hybridMultilevel"/>
     <w:tmpl w:val="0D421600"/>
@@ -3704,7 +4562,7 @@
       </w:rPr>
     </w:lvl>
   </w:abstractNum>
-  <w:abstractNum w:abstractNumId="3" w15:restartNumberingAfterBreak="0">
+  <w:abstractNum w:abstractNumId="4" w15:restartNumberingAfterBreak="0">
     <w:nsid w:val="38CD4260"/>
     <w:multiLevelType w:val="hybridMultilevel"/>
     <w:tmpl w:val="21226C90"/>
@@ -3821,7 +4679,7 @@
       </w:rPr>
     </w:lvl>
   </w:abstractNum>
-  <w:abstractNum w:abstractNumId="4" w15:restartNumberingAfterBreak="0">
+  <w:abstractNum w:abstractNumId="5" w15:restartNumberingAfterBreak="0">
     <w:nsid w:val="3F4F0E10"/>
     <w:multiLevelType w:val="hybridMultilevel"/>
     <w:tmpl w:val="68064408"/>
@@ -3934,7 +4792,7 @@
       </w:rPr>
     </w:lvl>
   </w:abstractNum>
-  <w:abstractNum w:abstractNumId="5" w15:restartNumberingAfterBreak="0">
+  <w:abstractNum w:abstractNumId="6" w15:restartNumberingAfterBreak="0">
     <w:nsid w:val="67FB66A6"/>
     <w:multiLevelType w:val="hybridMultilevel"/>
     <w:tmpl w:val="6924EBA0"/>
@@ -4047,7 +4905,7 @@
       </w:rPr>
     </w:lvl>
   </w:abstractNum>
-  <w:abstractNum w:abstractNumId="6" w15:restartNumberingAfterBreak="0">
+  <w:abstractNum w:abstractNumId="7" w15:restartNumberingAfterBreak="0">
     <w:nsid w:val="762D7CDA"/>
     <w:multiLevelType w:val="hybridMultilevel"/>
     <w:tmpl w:val="23B8A0DC"/>
@@ -4161,24 +5019,27 @@
     </w:lvl>
   </w:abstractNum>
   <w:num w:numId="1">
-    <w:abstractNumId w:val="6"/>
+    <w:abstractNumId w:val="7"/>
   </w:num>
   <w:num w:numId="2">
     <w:abstractNumId w:val="0"/>
   </w:num>
   <w:num w:numId="3">
+    <w:abstractNumId w:val="6"/>
+  </w:num>
+  <w:num w:numId="4">
+    <w:abstractNumId w:val="3"/>
+  </w:num>
+  <w:num w:numId="5">
     <w:abstractNumId w:val="5"/>
   </w:num>
-  <w:num w:numId="4">
+  <w:num w:numId="6">
+    <w:abstractNumId w:val="4"/>
+  </w:num>
+  <w:num w:numId="7">
     <w:abstractNumId w:val="2"/>
   </w:num>
-  <w:num w:numId="5">
-    <w:abstractNumId w:val="4"/>
-  </w:num>
-  <w:num w:numId="6">
-    <w:abstractNumId w:val="3"/>
-  </w:num>
-  <w:num w:numId="7">
+  <w:num w:numId="8">
     <w:abstractNumId w:val="1"/>
   </w:num>
 </w:numbering>
@@ -4583,6 +5444,7 @@
   <w:style w:type="paragraph" w:default="1" w:styleId="Normale">
     <w:name w:val="Normal"/>
     <w:qFormat/>
+    <w:rsid w:val="00BD4C58"/>
   </w:style>
   <w:style w:type="paragraph" w:styleId="Titolo1">
     <w:name w:val="heading 1"/>

</xml_diff>